<commit_message>
fix file 13.05.2025 #1
</commit_message>
<xml_diff>
--- a/views/draft-contract-change/soglashenie.docx
+++ b/views/draft-contract-change/soglashenie.docx
@@ -721,26 +721,7 @@
           <w:spacing w:val="-2"/>
           <w:sz w:val="24"/>
         </w:rPr>
-        <w:t>поставщик</w:t>
-      </w:r>
-      <w:r>
-        <w:rPr>
-          <w:rFonts w:ascii="Arial" w:hAnsi="Arial"/>
-          <w:b/>
-          <w:i/>
-          <w:sz w:val="24"/>
-        </w:rPr>
-        <w:tab/>
-      </w:r>
-      <w:r>
-        <w:rPr>
-          <w:rFonts w:ascii="Arial" w:hAnsi="Arial"/>
-          <w:b/>
-          <w:i/>
-          <w:spacing w:val="-2"/>
-          <w:sz w:val="24"/>
-        </w:rPr>
-        <w:t>Потребитель</w:t>
+        <w:t>поставщик                             Потребитель</w:t>
       </w:r>
     </w:p>
     <w:p>
@@ -974,7 +955,7 @@
                 <wp:positionV relativeFrom="paragraph">
                   <wp:posOffset>194310</wp:posOffset>
                 </wp:positionV>
-                <wp:extent cx="1205865" cy="5715"/>
+                <wp:extent cx="1206500" cy="6350"/>
                 <wp:effectExtent l="0" t="0" r="0" b="0"/>
                 <wp:wrapTopAndBottom/>
                 <wp:docPr id="1" name="Graphic 1"/>
@@ -985,7 +966,7 @@
                       <wps:spPr>
                         <a:xfrm>
                           <a:off x="0" y="0"/>
-                          <a:ext cx="1205280" cy="5040"/>
+                          <a:ext cx="1206000" cy="5760"/>
                         </a:xfrm>
                         <a:custGeom>
                           <a:avLst/>
@@ -1045,7 +1026,7 @@
                 <wp:positionV relativeFrom="paragraph">
                   <wp:posOffset>194310</wp:posOffset>
                 </wp:positionV>
-                <wp:extent cx="1203960" cy="5715"/>
+                <wp:extent cx="1204595" cy="6350"/>
                 <wp:effectExtent l="0" t="0" r="0" b="0"/>
                 <wp:wrapTopAndBottom/>
                 <wp:docPr id="2" name="Graphic 2"/>
@@ -1056,7 +1037,7 @@
                       <wps:spPr>
                         <a:xfrm>
                           <a:off x="0" y="0"/>
-                          <a:ext cx="1203480" cy="5040"/>
+                          <a:ext cx="1203840" cy="5760"/>
                         </a:xfrm>
                         <a:custGeom>
                           <a:avLst/>

</xml_diff>